<commit_message>
sprints product backlog rettelser
</commit_message>
<xml_diff>
--- a/Rapport/includes/productbacklog_sprint2.docx
+++ b/Rapport/includes/productbacklog_sprint2.docx
@@ -9,10 +9,11 @@
         <w:tblLook w:val="04A0"/>
       </w:tblPr>
       <w:tblGrid>
-        <w:gridCol w:w="5669"/>
-        <w:gridCol w:w="1624"/>
+        <w:gridCol w:w="4812"/>
+        <w:gridCol w:w="1574"/>
         <w:gridCol w:w="1465"/>
         <w:gridCol w:w="1096"/>
+        <w:gridCol w:w="907"/>
       </w:tblGrid>
       <w:tr>
         <w:trPr>
@@ -21,7 +22,7 @@
         <w:tc>
           <w:tcPr>
             <w:cnfStyle w:val="001000000000"/>
-            <w:tcW w:w="5669" w:type="dxa"/>
+            <w:tcW w:w="4812" w:type="dxa"/>
           </w:tcPr>
           <w:p>
             <w:r>
@@ -31,7 +32,7 @@
         </w:tc>
         <w:tc>
           <w:tcPr>
-            <w:tcW w:w="1624" w:type="dxa"/>
+            <w:tcW w:w="1574" w:type="dxa"/>
           </w:tcPr>
           <w:p>
             <w:pPr>
@@ -68,6 +69,20 @@
             </w:pPr>
             <w:r>
               <w:t>Prioritet</w:t>
+            </w:r>
+          </w:p>
+        </w:tc>
+        <w:tc>
+          <w:tcPr>
+            <w:tcW w:w="907" w:type="dxa"/>
+          </w:tcPr>
+          <w:p>
+            <w:pPr>
+              <w:jc w:val="center"/>
+              <w:cnfStyle w:val="100000000000"/>
+            </w:pPr>
+            <w:r>
+              <w:t>Done</w:t>
             </w:r>
           </w:p>
         </w:tc>
@@ -79,7 +94,7 @@
         <w:tc>
           <w:tcPr>
             <w:cnfStyle w:val="001000000000"/>
-            <w:tcW w:w="5669" w:type="dxa"/>
+            <w:tcW w:w="4812" w:type="dxa"/>
           </w:tcPr>
           <w:p>
             <w:pPr>
@@ -97,7 +112,7 @@
         </w:tc>
         <w:tc>
           <w:tcPr>
-            <w:tcW w:w="1624" w:type="dxa"/>
+            <w:tcW w:w="1574" w:type="dxa"/>
           </w:tcPr>
           <w:p>
             <w:pPr>
@@ -153,6 +168,20 @@
               </w:rPr>
               <w:t>3</w:t>
             </w:r>
+          </w:p>
+        </w:tc>
+        <w:tc>
+          <w:tcPr>
+            <w:tcW w:w="907" w:type="dxa"/>
+          </w:tcPr>
+          <w:p>
+            <w:pPr>
+              <w:jc w:val="center"/>
+              <w:cnfStyle w:val="000000100000"/>
+              <w:rPr>
+                <w:b/>
+              </w:rPr>
+            </w:pPr>
           </w:p>
         </w:tc>
       </w:tr>
@@ -163,7 +192,7 @@
         <w:tc>
           <w:tcPr>
             <w:cnfStyle w:val="001000000000"/>
-            <w:tcW w:w="5669" w:type="dxa"/>
+            <w:tcW w:w="4812" w:type="dxa"/>
           </w:tcPr>
           <w:p>
             <w:r>
@@ -178,7 +207,7 @@
         </w:tc>
         <w:tc>
           <w:tcPr>
-            <w:tcW w:w="1624" w:type="dxa"/>
+            <w:tcW w:w="1574" w:type="dxa"/>
           </w:tcPr>
           <w:p>
             <w:pPr>
@@ -228,6 +257,20 @@
               </w:rPr>
               <w:t>5</w:t>
             </w:r>
+          </w:p>
+        </w:tc>
+        <w:tc>
+          <w:tcPr>
+            <w:tcW w:w="907" w:type="dxa"/>
+          </w:tcPr>
+          <w:p>
+            <w:pPr>
+              <w:jc w:val="center"/>
+              <w:cnfStyle w:val="000000010000"/>
+              <w:rPr>
+                <w:b/>
+              </w:rPr>
+            </w:pPr>
           </w:p>
         </w:tc>
       </w:tr>
@@ -238,7 +281,7 @@
         <w:tc>
           <w:tcPr>
             <w:cnfStyle w:val="001000000000"/>
-            <w:tcW w:w="5669" w:type="dxa"/>
+            <w:tcW w:w="4812" w:type="dxa"/>
           </w:tcPr>
           <w:p>
             <w:r>
@@ -248,7 +291,7 @@
         </w:tc>
         <w:tc>
           <w:tcPr>
-            <w:tcW w:w="1624" w:type="dxa"/>
+            <w:tcW w:w="1574" w:type="dxa"/>
           </w:tcPr>
           <w:p>
             <w:pPr>
@@ -304,6 +347,20 @@
               </w:rPr>
               <w:t>6</w:t>
             </w:r>
+          </w:p>
+        </w:tc>
+        <w:tc>
+          <w:tcPr>
+            <w:tcW w:w="907" w:type="dxa"/>
+          </w:tcPr>
+          <w:p>
+            <w:pPr>
+              <w:jc w:val="center"/>
+              <w:cnfStyle w:val="000000100000"/>
+              <w:rPr>
+                <w:b/>
+              </w:rPr>
+            </w:pPr>
           </w:p>
         </w:tc>
       </w:tr>
@@ -314,7 +371,7 @@
         <w:tc>
           <w:tcPr>
             <w:cnfStyle w:val="001000000000"/>
-            <w:tcW w:w="5669" w:type="dxa"/>
+            <w:tcW w:w="4812" w:type="dxa"/>
           </w:tcPr>
           <w:p>
             <w:r>
@@ -324,7 +381,7 @@
         </w:tc>
         <w:tc>
           <w:tcPr>
-            <w:tcW w:w="1624" w:type="dxa"/>
+            <w:tcW w:w="1574" w:type="dxa"/>
           </w:tcPr>
           <w:p>
             <w:pPr>
@@ -379,6 +436,26 @@
                 <w:b/>
               </w:rPr>
               <w:t>2</w:t>
+            </w:r>
+          </w:p>
+        </w:tc>
+        <w:tc>
+          <w:tcPr>
+            <w:tcW w:w="907" w:type="dxa"/>
+          </w:tcPr>
+          <w:p>
+            <w:pPr>
+              <w:jc w:val="center"/>
+              <w:cnfStyle w:val="000000010000"/>
+              <w:rPr>
+                <w:b/>
+              </w:rPr>
+            </w:pPr>
+            <w:r>
+              <w:rPr>
+                <w:b/>
+              </w:rPr>
+              <w:t>X</w:t>
             </w:r>
           </w:p>
         </w:tc>
@@ -390,7 +467,7 @@
         <w:tc>
           <w:tcPr>
             <w:cnfStyle w:val="001000000000"/>
-            <w:tcW w:w="5669" w:type="dxa"/>
+            <w:tcW w:w="4812" w:type="dxa"/>
           </w:tcPr>
           <w:p>
             <w:r>
@@ -403,7 +480,7 @@
         </w:tc>
         <w:tc>
           <w:tcPr>
-            <w:tcW w:w="1624" w:type="dxa"/>
+            <w:tcW w:w="1574" w:type="dxa"/>
           </w:tcPr>
           <w:p>
             <w:pPr>
@@ -458,6 +535,26 @@
                 <w:b/>
               </w:rPr>
               <w:t>1</w:t>
+            </w:r>
+          </w:p>
+        </w:tc>
+        <w:tc>
+          <w:tcPr>
+            <w:tcW w:w="907" w:type="dxa"/>
+          </w:tcPr>
+          <w:p>
+            <w:pPr>
+              <w:jc w:val="center"/>
+              <w:cnfStyle w:val="000000100000"/>
+              <w:rPr>
+                <w:b/>
+              </w:rPr>
+            </w:pPr>
+            <w:r>
+              <w:rPr>
+                <w:b/>
+              </w:rPr>
+              <w:t>X</w:t>
             </w:r>
           </w:p>
         </w:tc>
@@ -469,7 +566,7 @@
         <w:tc>
           <w:tcPr>
             <w:cnfStyle w:val="001000000000"/>
-            <w:tcW w:w="5669" w:type="dxa"/>
+            <w:tcW w:w="4812" w:type="dxa"/>
           </w:tcPr>
           <w:p>
             <w:r>
@@ -479,7 +576,7 @@
         </w:tc>
         <w:tc>
           <w:tcPr>
-            <w:tcW w:w="1624" w:type="dxa"/>
+            <w:tcW w:w="1574" w:type="dxa"/>
           </w:tcPr>
           <w:p>
             <w:pPr>
@@ -535,6 +632,20 @@
               </w:rPr>
               <w:t>8</w:t>
             </w:r>
+          </w:p>
+        </w:tc>
+        <w:tc>
+          <w:tcPr>
+            <w:tcW w:w="907" w:type="dxa"/>
+          </w:tcPr>
+          <w:p>
+            <w:pPr>
+              <w:jc w:val="center"/>
+              <w:cnfStyle w:val="000000010000"/>
+              <w:rPr>
+                <w:b/>
+              </w:rPr>
+            </w:pPr>
           </w:p>
         </w:tc>
       </w:tr>
@@ -545,7 +656,7 @@
         <w:tc>
           <w:tcPr>
             <w:cnfStyle w:val="001000000000"/>
-            <w:tcW w:w="5669" w:type="dxa"/>
+            <w:tcW w:w="4812" w:type="dxa"/>
           </w:tcPr>
           <w:p>
             <w:r>
@@ -555,7 +666,7 @@
         </w:tc>
         <w:tc>
           <w:tcPr>
-            <w:tcW w:w="1624" w:type="dxa"/>
+            <w:tcW w:w="1574" w:type="dxa"/>
           </w:tcPr>
           <w:p>
             <w:pPr>
@@ -611,6 +722,20 @@
               </w:rPr>
               <w:t>9</w:t>
             </w:r>
+          </w:p>
+        </w:tc>
+        <w:tc>
+          <w:tcPr>
+            <w:tcW w:w="907" w:type="dxa"/>
+          </w:tcPr>
+          <w:p>
+            <w:pPr>
+              <w:jc w:val="center"/>
+              <w:cnfStyle w:val="000000100000"/>
+              <w:rPr>
+                <w:b/>
+              </w:rPr>
+            </w:pPr>
           </w:p>
         </w:tc>
       </w:tr>
@@ -621,7 +746,7 @@
         <w:tc>
           <w:tcPr>
             <w:cnfStyle w:val="001000000000"/>
-            <w:tcW w:w="5669" w:type="dxa"/>
+            <w:tcW w:w="4812" w:type="dxa"/>
           </w:tcPr>
           <w:p>
             <w:r>
@@ -631,7 +756,7 @@
         </w:tc>
         <w:tc>
           <w:tcPr>
-            <w:tcW w:w="1624" w:type="dxa"/>
+            <w:tcW w:w="1574" w:type="dxa"/>
           </w:tcPr>
           <w:p>
             <w:pPr>
@@ -687,6 +812,20 @@
               </w:rPr>
               <w:t>11</w:t>
             </w:r>
+          </w:p>
+        </w:tc>
+        <w:tc>
+          <w:tcPr>
+            <w:tcW w:w="907" w:type="dxa"/>
+          </w:tcPr>
+          <w:p>
+            <w:pPr>
+              <w:jc w:val="center"/>
+              <w:cnfStyle w:val="000000010000"/>
+              <w:rPr>
+                <w:b/>
+              </w:rPr>
+            </w:pPr>
           </w:p>
         </w:tc>
       </w:tr>
@@ -697,7 +836,7 @@
         <w:tc>
           <w:tcPr>
             <w:cnfStyle w:val="001000000000"/>
-            <w:tcW w:w="5669" w:type="dxa"/>
+            <w:tcW w:w="4812" w:type="dxa"/>
           </w:tcPr>
           <w:p>
             <w:r>
@@ -707,7 +846,7 @@
         </w:tc>
         <w:tc>
           <w:tcPr>
-            <w:tcW w:w="1624" w:type="dxa"/>
+            <w:tcW w:w="1574" w:type="dxa"/>
           </w:tcPr>
           <w:p>
             <w:pPr>
@@ -763,6 +902,20 @@
               </w:rPr>
               <w:t>12</w:t>
             </w:r>
+          </w:p>
+        </w:tc>
+        <w:tc>
+          <w:tcPr>
+            <w:tcW w:w="907" w:type="dxa"/>
+          </w:tcPr>
+          <w:p>
+            <w:pPr>
+              <w:jc w:val="center"/>
+              <w:cnfStyle w:val="000000100000"/>
+              <w:rPr>
+                <w:b/>
+              </w:rPr>
+            </w:pPr>
           </w:p>
         </w:tc>
       </w:tr>
@@ -773,7 +926,7 @@
         <w:tc>
           <w:tcPr>
             <w:cnfStyle w:val="001000000000"/>
-            <w:tcW w:w="5669" w:type="dxa"/>
+            <w:tcW w:w="4812" w:type="dxa"/>
           </w:tcPr>
           <w:p>
             <w:r>
@@ -783,7 +936,7 @@
         </w:tc>
         <w:tc>
           <w:tcPr>
-            <w:tcW w:w="1624" w:type="dxa"/>
+            <w:tcW w:w="1574" w:type="dxa"/>
           </w:tcPr>
           <w:p>
             <w:pPr>
@@ -839,6 +992,20 @@
               </w:rPr>
               <w:t>14</w:t>
             </w:r>
+          </w:p>
+        </w:tc>
+        <w:tc>
+          <w:tcPr>
+            <w:tcW w:w="907" w:type="dxa"/>
+          </w:tcPr>
+          <w:p>
+            <w:pPr>
+              <w:jc w:val="center"/>
+              <w:cnfStyle w:val="000000010000"/>
+              <w:rPr>
+                <w:b/>
+              </w:rPr>
+            </w:pPr>
           </w:p>
         </w:tc>
       </w:tr>
@@ -849,14 +1016,15 @@
         <w:tc>
           <w:tcPr>
             <w:cnfStyle w:val="001000000000"/>
-            <w:tcW w:w="5669" w:type="dxa"/>
+            <w:tcW w:w="4812" w:type="dxa"/>
           </w:tcPr>
           <w:p>
             <w:r>
               <w:t>Brugeren vil gerne have en liste med forskellige</w:t>
             </w:r>
-          </w:p>
-          <w:p>
+            <w:r>
+              <w:t xml:space="preserve"> </w:t>
+            </w:r>
             <w:r>
               <w:t>opskrifter som er udvalgt af de anførte ingredienser.</w:t>
             </w:r>
@@ -864,7 +1032,7 @@
         </w:tc>
         <w:tc>
           <w:tcPr>
-            <w:tcW w:w="1624" w:type="dxa"/>
+            <w:tcW w:w="1574" w:type="dxa"/>
           </w:tcPr>
           <w:p>
             <w:pPr>
@@ -920,6 +1088,20 @@
               </w:rPr>
               <w:t>7</w:t>
             </w:r>
+          </w:p>
+        </w:tc>
+        <w:tc>
+          <w:tcPr>
+            <w:tcW w:w="907" w:type="dxa"/>
+          </w:tcPr>
+          <w:p>
+            <w:pPr>
+              <w:jc w:val="center"/>
+              <w:cnfStyle w:val="000000100000"/>
+              <w:rPr>
+                <w:b/>
+              </w:rPr>
+            </w:pPr>
           </w:p>
         </w:tc>
       </w:tr>
@@ -930,7 +1112,7 @@
         <w:tc>
           <w:tcPr>
             <w:cnfStyle w:val="001000000000"/>
-            <w:tcW w:w="5669" w:type="dxa"/>
+            <w:tcW w:w="4812" w:type="dxa"/>
           </w:tcPr>
           <w:p>
             <w:r>
@@ -940,7 +1122,7 @@
         </w:tc>
         <w:tc>
           <w:tcPr>
-            <w:tcW w:w="1624" w:type="dxa"/>
+            <w:tcW w:w="1574" w:type="dxa"/>
           </w:tcPr>
           <w:p>
             <w:pPr>
@@ -996,6 +1178,20 @@
               </w:rPr>
               <w:t>4</w:t>
             </w:r>
+          </w:p>
+        </w:tc>
+        <w:tc>
+          <w:tcPr>
+            <w:tcW w:w="907" w:type="dxa"/>
+          </w:tcPr>
+          <w:p>
+            <w:pPr>
+              <w:jc w:val="center"/>
+              <w:cnfStyle w:val="000000010000"/>
+              <w:rPr>
+                <w:b/>
+              </w:rPr>
+            </w:pPr>
           </w:p>
         </w:tc>
       </w:tr>
@@ -1006,7 +1202,7 @@
         <w:tc>
           <w:tcPr>
             <w:cnfStyle w:val="001000000000"/>
-            <w:tcW w:w="5669" w:type="dxa"/>
+            <w:tcW w:w="4812" w:type="dxa"/>
           </w:tcPr>
           <w:p>
             <w:r>
@@ -1016,7 +1212,7 @@
         </w:tc>
         <w:tc>
           <w:tcPr>
-            <w:tcW w:w="1624" w:type="dxa"/>
+            <w:tcW w:w="1574" w:type="dxa"/>
           </w:tcPr>
           <w:p>
             <w:pPr>
@@ -1072,6 +1268,20 @@
               </w:rPr>
               <w:t>13</w:t>
             </w:r>
+          </w:p>
+        </w:tc>
+        <w:tc>
+          <w:tcPr>
+            <w:tcW w:w="907" w:type="dxa"/>
+          </w:tcPr>
+          <w:p>
+            <w:pPr>
+              <w:jc w:val="center"/>
+              <w:cnfStyle w:val="000000100000"/>
+              <w:rPr>
+                <w:b/>
+              </w:rPr>
+            </w:pPr>
           </w:p>
         </w:tc>
       </w:tr>
@@ -1082,7 +1292,7 @@
         <w:tc>
           <w:tcPr>
             <w:cnfStyle w:val="001000000000"/>
-            <w:tcW w:w="5669" w:type="dxa"/>
+            <w:tcW w:w="4812" w:type="dxa"/>
           </w:tcPr>
           <w:p>
             <w:r>
@@ -1095,7 +1305,7 @@
         </w:tc>
         <w:tc>
           <w:tcPr>
-            <w:tcW w:w="1624" w:type="dxa"/>
+            <w:tcW w:w="1574" w:type="dxa"/>
           </w:tcPr>
           <w:p>
             <w:pPr>
@@ -1151,6 +1361,20 @@
               </w:rPr>
               <w:t>10</w:t>
             </w:r>
+          </w:p>
+        </w:tc>
+        <w:tc>
+          <w:tcPr>
+            <w:tcW w:w="907" w:type="dxa"/>
+          </w:tcPr>
+          <w:p>
+            <w:pPr>
+              <w:jc w:val="center"/>
+              <w:cnfStyle w:val="000000010000"/>
+              <w:rPr>
+                <w:b/>
+              </w:rPr>
+            </w:pPr>
           </w:p>
         </w:tc>
       </w:tr>
@@ -1363,8 +1587,8 @@
     <w:semiHidden/>
     <w:unhideWhenUsed/>
   </w:style>
-  <w:style w:type="table" w:customStyle="1" w:styleId="Lysliste">
-    <w:name w:val="Light List"/>
+  <w:style w:type="table" w:customStyle="1" w:styleId="Lysliste1">
+    <w:name w:val="Lys liste1"/>
     <w:basedOn w:val="Tabel-Normal"/>
     <w:uiPriority w:val="61"/>
     <w:rsid w:val="004376D7"/>

</xml_diff>